<commit_message>
added second WEB lab
</commit_message>
<xml_diff>
--- a/WEB/звіти/WEB_1.docx
+++ b/WEB/звіти/WEB_1.docx
@@ -337,7 +337,7 @@
         <w:rPr>
           <w:rFonts w:cs="Times New Roman"/>
           <w:szCs w:val="28"/>
-          <w:lang w:val="en-US"/>
+          <w:lang w:val="ru-RU"/>
         </w:rPr>
       </w:pPr>
       <w:r>
@@ -359,7 +359,7 @@
         <w:rPr>
           <w:rFonts w:cs="Times New Roman"/>
           <w:szCs w:val="28"/>
-          <w:lang w:val="en-US"/>
+          <w:lang w:val="ru-RU"/>
         </w:rPr>
         <w:t>4</w:t>
       </w:r>
@@ -444,7 +444,7 @@
           <w:rFonts w:cs="Times New Roman"/>
           <w:i/>
           <w:szCs w:val="28"/>
-          <w:lang w:val="en-US"/>
+          <w:lang w:val="ru-RU"/>
         </w:rPr>
         <w:t>4</w:t>
       </w:r>
@@ -2655,7 +2655,7 @@
         <w:ind w:firstLine="567"/>
         <w:rPr>
           <w:szCs w:val="28"/>
-          <w:lang w:val="en-US"/>
+          <w:lang w:val="ru-RU"/>
         </w:rPr>
       </w:pPr>
       <w:r>
@@ -3123,7 +3123,7 @@
         <w:rPr>
           <w:b/>
           <w:szCs w:val="28"/>
-          <w:lang w:val="en-US"/>
+          <w:lang w:val="ru-RU"/>
         </w:rPr>
       </w:pPr>
       <w:r>
@@ -3137,7 +3137,7 @@
         <w:rPr>
           <w:b/>
           <w:szCs w:val="28"/>
-          <w:lang w:val="en-US"/>
+          <w:lang w:val="ru-RU"/>
         </w:rPr>
         <w:t>:</w:t>
       </w:r>
@@ -3191,17 +3191,26 @@
           <w:rFonts w:ascii="Consolas" w:eastAsia="Times New Roman" w:hAnsi="Consolas" w:cs="Times New Roman"/>
           <w:sz w:val="20"/>
           <w:szCs w:val="21"/>
+          <w:lang w:val="en-US" w:eastAsia="ru-RU"/>
+        </w:rPr>
+      </w:pPr>
+      <w:r>
+        <w:rPr>
+          <w:rFonts w:ascii="Consolas" w:eastAsia="Times New Roman" w:hAnsi="Consolas" w:cs="Times New Roman"/>
+          <w:sz w:val="20"/>
+          <w:szCs w:val="21"/>
           <w:lang w:val="ru-RU" w:eastAsia="ru-RU"/>
         </w:rPr>
-      </w:pPr>
-      <w:r>
-        <w:rPr>
-          <w:rFonts w:ascii="Consolas" w:eastAsia="Times New Roman" w:hAnsi="Consolas" w:cs="Times New Roman"/>
-          <w:sz w:val="20"/>
-          <w:szCs w:val="21"/>
-          <w:lang w:val="ru-RU" w:eastAsia="ru-RU"/>
-        </w:rPr>
-        <w:t xml:space="preserve">    &lt;</w:t>
+        <w:t xml:space="preserve">    </w:t>
+      </w:r>
+      <w:r>
+        <w:rPr>
+          <w:rFonts w:ascii="Consolas" w:eastAsia="Times New Roman" w:hAnsi="Consolas" w:cs="Times New Roman"/>
+          <w:sz w:val="20"/>
+          <w:szCs w:val="21"/>
+          <w:lang w:val="en-US" w:eastAsia="ru-RU"/>
+        </w:rPr>
+        <w:t>&lt;</w:t>
       </w:r>
       <w:proofErr w:type="gramStart"/>
       <w:r>
@@ -3209,7 +3218,7 @@
           <w:rFonts w:ascii="Consolas" w:eastAsia="Times New Roman" w:hAnsi="Consolas" w:cs="Times New Roman"/>
           <w:sz w:val="20"/>
           <w:szCs w:val="21"/>
-          <w:lang w:val="ru-RU" w:eastAsia="ru-RU"/>
+          <w:lang w:val="en-US" w:eastAsia="ru-RU"/>
         </w:rPr>
         <w:t>head</w:t>
       </w:r>
@@ -3219,7 +3228,7 @@
           <w:rFonts w:ascii="Consolas" w:eastAsia="Times New Roman" w:hAnsi="Consolas" w:cs="Times New Roman"/>
           <w:sz w:val="20"/>
           <w:szCs w:val="21"/>
-          <w:lang w:val="ru-RU" w:eastAsia="ru-RU"/>
+          <w:lang w:val="en-US" w:eastAsia="ru-RU"/>
         </w:rPr>
         <w:t xml:space="preserve">&gt; </w:t>
       </w:r>
@@ -3232,15 +3241,15 @@
           <w:rFonts w:ascii="Consolas" w:eastAsia="Times New Roman" w:hAnsi="Consolas" w:cs="Times New Roman"/>
           <w:sz w:val="20"/>
           <w:szCs w:val="21"/>
-          <w:lang w:val="ru-RU" w:eastAsia="ru-RU"/>
-        </w:rPr>
-      </w:pPr>
-      <w:r>
-        <w:rPr>
-          <w:rFonts w:ascii="Consolas" w:eastAsia="Times New Roman" w:hAnsi="Consolas" w:cs="Times New Roman"/>
-          <w:sz w:val="20"/>
-          <w:szCs w:val="21"/>
-          <w:lang w:val="ru-RU" w:eastAsia="ru-RU"/>
+          <w:lang w:val="en-US" w:eastAsia="ru-RU"/>
+        </w:rPr>
+      </w:pPr>
+      <w:r>
+        <w:rPr>
+          <w:rFonts w:ascii="Consolas" w:eastAsia="Times New Roman" w:hAnsi="Consolas" w:cs="Times New Roman"/>
+          <w:sz w:val="20"/>
+          <w:szCs w:val="21"/>
+          <w:lang w:val="en-US" w:eastAsia="ru-RU"/>
         </w:rPr>
         <w:t xml:space="preserve">        &lt;</w:t>
       </w:r>
@@ -3250,7 +3259,7 @@
           <w:rFonts w:ascii="Consolas" w:eastAsia="Times New Roman" w:hAnsi="Consolas" w:cs="Times New Roman"/>
           <w:sz w:val="20"/>
           <w:szCs w:val="21"/>
-          <w:lang w:val="ru-RU" w:eastAsia="ru-RU"/>
+          <w:lang w:val="en-US" w:eastAsia="ru-RU"/>
         </w:rPr>
         <w:t>title&gt;</w:t>
       </w:r>
@@ -3260,7 +3269,7 @@
           <w:rFonts w:ascii="Consolas" w:eastAsia="Times New Roman" w:hAnsi="Consolas" w:cs="Times New Roman"/>
           <w:sz w:val="20"/>
           <w:szCs w:val="21"/>
-          <w:lang w:val="ru-RU" w:eastAsia="ru-RU"/>
+          <w:lang w:val="en-US" w:eastAsia="ru-RU"/>
         </w:rPr>
         <w:t xml:space="preserve">Using JavaScript&lt;/title&gt; </w:t>
       </w:r>
@@ -3273,15 +3282,15 @@
           <w:rFonts w:ascii="Consolas" w:eastAsia="Times New Roman" w:hAnsi="Consolas" w:cs="Times New Roman"/>
           <w:sz w:val="20"/>
           <w:szCs w:val="21"/>
-          <w:lang w:val="ru-RU" w:eastAsia="ru-RU"/>
-        </w:rPr>
-      </w:pPr>
-      <w:r>
-        <w:rPr>
-          <w:rFonts w:ascii="Consolas" w:eastAsia="Times New Roman" w:hAnsi="Consolas" w:cs="Times New Roman"/>
-          <w:sz w:val="20"/>
-          <w:szCs w:val="21"/>
-          <w:lang w:val="ru-RU" w:eastAsia="ru-RU"/>
+          <w:lang w:val="en-US" w:eastAsia="ru-RU"/>
+        </w:rPr>
+      </w:pPr>
+      <w:r>
+        <w:rPr>
+          <w:rFonts w:ascii="Consolas" w:eastAsia="Times New Roman" w:hAnsi="Consolas" w:cs="Times New Roman"/>
+          <w:sz w:val="20"/>
+          <w:szCs w:val="21"/>
+          <w:lang w:val="en-US" w:eastAsia="ru-RU"/>
         </w:rPr>
         <w:t xml:space="preserve">    &lt;/head&gt; </w:t>
       </w:r>
@@ -3294,37 +3303,17 @@
           <w:rFonts w:ascii="Consolas" w:eastAsia="Times New Roman" w:hAnsi="Consolas" w:cs="Times New Roman"/>
           <w:sz w:val="20"/>
           <w:szCs w:val="21"/>
-          <w:lang w:val="ru-RU" w:eastAsia="ru-RU"/>
-        </w:rPr>
-      </w:pPr>
-      <w:r>
-        <w:rPr>
-          <w:rFonts w:ascii="Consolas" w:eastAsia="Times New Roman" w:hAnsi="Consolas" w:cs="Times New Roman"/>
-          <w:sz w:val="20"/>
-          <w:szCs w:val="21"/>
-          <w:lang w:val="ru-RU" w:eastAsia="ru-RU"/>
-        </w:rPr>
-        <w:t xml:space="preserve">    &lt;</w:t>
-      </w:r>
-      <w:proofErr w:type="gramStart"/>
-      <w:r>
-        <w:rPr>
-          <w:rFonts w:ascii="Consolas" w:eastAsia="Times New Roman" w:hAnsi="Consolas" w:cs="Times New Roman"/>
-          <w:sz w:val="20"/>
-          <w:szCs w:val="21"/>
-          <w:lang w:val="ru-RU" w:eastAsia="ru-RU"/>
-        </w:rPr>
-        <w:t>body</w:t>
-      </w:r>
-      <w:proofErr w:type="gramEnd"/>
-      <w:r>
-        <w:rPr>
-          <w:rFonts w:ascii="Consolas" w:eastAsia="Times New Roman" w:hAnsi="Consolas" w:cs="Times New Roman"/>
-          <w:sz w:val="20"/>
-          <w:szCs w:val="21"/>
-          <w:lang w:val="ru-RU" w:eastAsia="ru-RU"/>
-        </w:rPr>
-        <w:t xml:space="preserve">&gt; </w:t>
+          <w:lang w:val="en-US" w:eastAsia="ru-RU"/>
+        </w:rPr>
+      </w:pPr>
+      <w:r>
+        <w:rPr>
+          <w:rFonts w:ascii="Consolas" w:eastAsia="Times New Roman" w:hAnsi="Consolas" w:cs="Times New Roman"/>
+          <w:sz w:val="20"/>
+          <w:szCs w:val="21"/>
+          <w:lang w:val="en-US" w:eastAsia="ru-RU"/>
+        </w:rPr>
+        <w:t xml:space="preserve">    &lt;body&gt; </w:t>
       </w:r>
     </w:p>
     <w:p>
@@ -3335,15 +3324,15 @@
           <w:rFonts w:ascii="Consolas" w:eastAsia="Times New Roman" w:hAnsi="Consolas" w:cs="Times New Roman"/>
           <w:sz w:val="20"/>
           <w:szCs w:val="21"/>
-          <w:lang w:val="ru-RU" w:eastAsia="ru-RU"/>
-        </w:rPr>
-      </w:pPr>
-      <w:r>
-        <w:rPr>
-          <w:rFonts w:ascii="Consolas" w:eastAsia="Times New Roman" w:hAnsi="Consolas" w:cs="Times New Roman"/>
-          <w:sz w:val="20"/>
-          <w:szCs w:val="21"/>
-          <w:lang w:val="ru-RU" w:eastAsia="ru-RU"/>
+          <w:lang w:val="en-US" w:eastAsia="ru-RU"/>
+        </w:rPr>
+      </w:pPr>
+      <w:r>
+        <w:rPr>
+          <w:rFonts w:ascii="Consolas" w:eastAsia="Times New Roman" w:hAnsi="Consolas" w:cs="Times New Roman"/>
+          <w:sz w:val="20"/>
+          <w:szCs w:val="21"/>
+          <w:lang w:val="en-US" w:eastAsia="ru-RU"/>
         </w:rPr>
         <w:t xml:space="preserve">        &lt;script language="JavaScript1.3"&gt; </w:t>
       </w:r>
@@ -3356,15 +3345,15 @@
           <w:rFonts w:ascii="Consolas" w:eastAsia="Times New Roman" w:hAnsi="Consolas" w:cs="Times New Roman"/>
           <w:sz w:val="20"/>
           <w:szCs w:val="21"/>
-          <w:lang w:val="ru-RU" w:eastAsia="ru-RU"/>
-        </w:rPr>
-      </w:pPr>
-      <w:r>
-        <w:rPr>
-          <w:rFonts w:ascii="Consolas" w:eastAsia="Times New Roman" w:hAnsi="Consolas" w:cs="Times New Roman"/>
-          <w:sz w:val="20"/>
-          <w:szCs w:val="21"/>
-          <w:lang w:val="ru-RU" w:eastAsia="ru-RU"/>
+          <w:lang w:val="en-US" w:eastAsia="ru-RU"/>
+        </w:rPr>
+      </w:pPr>
+      <w:r>
+        <w:rPr>
+          <w:rFonts w:ascii="Consolas" w:eastAsia="Times New Roman" w:hAnsi="Consolas" w:cs="Times New Roman"/>
+          <w:sz w:val="20"/>
+          <w:szCs w:val="21"/>
+          <w:lang w:val="en-US" w:eastAsia="ru-RU"/>
         </w:rPr>
         <w:t xml:space="preserve">            </w:t>
       </w:r>
@@ -3374,7 +3363,7 @@
           <w:rFonts w:ascii="Consolas" w:eastAsia="Times New Roman" w:hAnsi="Consolas" w:cs="Times New Roman"/>
           <w:sz w:val="20"/>
           <w:szCs w:val="21"/>
-          <w:lang w:val="ru-RU" w:eastAsia="ru-RU"/>
+          <w:lang w:val="en-US" w:eastAsia="ru-RU"/>
         </w:rPr>
         <w:t>alert(</w:t>
       </w:r>
@@ -3384,7 +3373,7 @@
           <w:rFonts w:ascii="Consolas" w:eastAsia="Times New Roman" w:hAnsi="Consolas" w:cs="Times New Roman"/>
           <w:sz w:val="20"/>
           <w:szCs w:val="21"/>
-          <w:lang w:val="ru-RU" w:eastAsia="ru-RU"/>
+          <w:lang w:val="en-US" w:eastAsia="ru-RU"/>
         </w:rPr>
         <w:t xml:space="preserve">"Ivanov </w:t>
       </w:r>
@@ -3394,7 +3383,7 @@
           <w:rFonts w:ascii="Consolas" w:eastAsia="Times New Roman" w:hAnsi="Consolas" w:cs="Times New Roman"/>
           <w:sz w:val="20"/>
           <w:szCs w:val="21"/>
-          <w:lang w:val="ru-RU" w:eastAsia="ru-RU"/>
+          <w:lang w:val="en-US" w:eastAsia="ru-RU"/>
         </w:rPr>
         <w:t>Vadym</w:t>
       </w:r>
@@ -3404,17 +3393,17 @@
           <w:rFonts w:ascii="Consolas" w:eastAsia="Times New Roman" w:hAnsi="Consolas" w:cs="Times New Roman"/>
           <w:sz w:val="20"/>
           <w:szCs w:val="21"/>
-          <w:lang w:val="ru-RU" w:eastAsia="ru-RU"/>
-        </w:rPr>
-        <w:t xml:space="preserve"> </w:t>
-      </w:r>
-      <w:proofErr w:type="spellStart"/>
-      <w:r>
-        <w:rPr>
-          <w:rFonts w:ascii="Consolas" w:eastAsia="Times New Roman" w:hAnsi="Consolas" w:cs="Times New Roman"/>
-          <w:sz w:val="20"/>
-          <w:szCs w:val="21"/>
-          <w:lang w:val="ru-RU" w:eastAsia="ru-RU"/>
+          <w:lang w:val="en-US" w:eastAsia="ru-RU"/>
+        </w:rPr>
+        <w:t xml:space="preserve"> </w:t>
+      </w:r>
+      <w:proofErr w:type="spellStart"/>
+      <w:r>
+        <w:rPr>
+          <w:rFonts w:ascii="Consolas" w:eastAsia="Times New Roman" w:hAnsi="Consolas" w:cs="Times New Roman"/>
+          <w:sz w:val="20"/>
+          <w:szCs w:val="21"/>
+          <w:lang w:val="en-US" w:eastAsia="ru-RU"/>
         </w:rPr>
         <w:t>Bogdanovych</w:t>
       </w:r>
@@ -3424,7 +3413,7 @@
           <w:rFonts w:ascii="Consolas" w:eastAsia="Times New Roman" w:hAnsi="Consolas" w:cs="Times New Roman"/>
           <w:sz w:val="20"/>
           <w:szCs w:val="21"/>
-          <w:lang w:val="ru-RU" w:eastAsia="ru-RU"/>
+          <w:lang w:val="en-US" w:eastAsia="ru-RU"/>
         </w:rPr>
         <w:t>, KN-47, VK 10966682\</w:t>
       </w:r>
@@ -3434,7 +3423,7 @@
           <w:rFonts w:ascii="Consolas" w:eastAsia="Times New Roman" w:hAnsi="Consolas" w:cs="Times New Roman"/>
           <w:sz w:val="20"/>
           <w:szCs w:val="21"/>
-          <w:lang w:val="ru-RU" w:eastAsia="ru-RU"/>
+          <w:lang w:val="en-US" w:eastAsia="ru-RU"/>
         </w:rPr>
         <w:t>nUsing</w:t>
       </w:r>
@@ -3444,7 +3433,7 @@
           <w:rFonts w:ascii="Consolas" w:eastAsia="Times New Roman" w:hAnsi="Consolas" w:cs="Times New Roman"/>
           <w:sz w:val="20"/>
           <w:szCs w:val="21"/>
-          <w:lang w:val="ru-RU" w:eastAsia="ru-RU"/>
+          <w:lang w:val="en-US" w:eastAsia="ru-RU"/>
         </w:rPr>
         <w:t xml:space="preserve"> one file");</w:t>
       </w:r>
@@ -3465,9 +3454,18 @@
           <w:rFonts w:ascii="Consolas" w:eastAsia="Times New Roman" w:hAnsi="Consolas" w:cs="Times New Roman"/>
           <w:sz w:val="20"/>
           <w:szCs w:val="21"/>
+          <w:lang w:val="en-US" w:eastAsia="ru-RU"/>
+        </w:rPr>
+        <w:t xml:space="preserve">        </w:t>
+      </w:r>
+      <w:r>
+        <w:rPr>
+          <w:rFonts w:ascii="Consolas" w:eastAsia="Times New Roman" w:hAnsi="Consolas" w:cs="Times New Roman"/>
+          <w:sz w:val="20"/>
+          <w:szCs w:val="21"/>
           <w:lang w:val="ru-RU" w:eastAsia="ru-RU"/>
         </w:rPr>
-        <w:t xml:space="preserve">        &lt;/</w:t>
+        <w:t>&lt;/</w:t>
       </w:r>
       <w:proofErr w:type="spellStart"/>
       <w:r>
@@ -3579,7 +3577,6 @@
         <w:rPr>
           <w:rFonts w:eastAsia="Times New Roman" w:cs="Times New Roman"/>
           <w:i/>
-          <w:sz w:val="24"/>
           <w:szCs w:val="21"/>
           <w:lang w:eastAsia="ru-RU"/>
         </w:rPr>
@@ -3588,7 +3585,6 @@
         <w:rPr>
           <w:rFonts w:eastAsia="Times New Roman" w:cs="Times New Roman"/>
           <w:i/>
-          <w:sz w:val="24"/>
           <w:szCs w:val="21"/>
           <w:lang w:val="ru-RU" w:eastAsia="ru-RU"/>
         </w:rPr>
@@ -3598,7 +3594,6 @@
         <w:rPr>
           <w:rFonts w:eastAsia="Times New Roman" w:cs="Times New Roman"/>
           <w:i/>
-          <w:sz w:val="24"/>
           <w:szCs w:val="21"/>
           <w:lang w:val="en-US" w:eastAsia="ru-RU"/>
         </w:rPr>
@@ -3608,7 +3603,6 @@
         <w:rPr>
           <w:rFonts w:eastAsia="Times New Roman" w:cs="Times New Roman"/>
           <w:i/>
-          <w:sz w:val="24"/>
           <w:szCs w:val="21"/>
           <w:lang w:val="ru-RU" w:eastAsia="ru-RU"/>
         </w:rPr>
@@ -3618,7 +3612,6 @@
         <w:rPr>
           <w:rFonts w:eastAsia="Times New Roman" w:cs="Times New Roman"/>
           <w:i/>
-          <w:sz w:val="24"/>
           <w:szCs w:val="21"/>
           <w:lang w:eastAsia="ru-RU"/>
         </w:rPr>
@@ -3628,7 +3621,6 @@
         <w:rPr>
           <w:rFonts w:eastAsia="Times New Roman" w:cs="Times New Roman"/>
           <w:i/>
-          <w:sz w:val="24"/>
           <w:szCs w:val="21"/>
           <w:lang w:val="en-US" w:eastAsia="ru-RU"/>
         </w:rPr>
@@ -3638,7 +3630,6 @@
         <w:rPr>
           <w:rFonts w:eastAsia="Times New Roman" w:cs="Times New Roman"/>
           <w:i/>
-          <w:sz w:val="24"/>
           <w:szCs w:val="21"/>
           <w:lang w:val="ru-RU" w:eastAsia="ru-RU"/>
         </w:rPr>
@@ -3649,7 +3640,6 @@
         <w:rPr>
           <w:rFonts w:eastAsia="Times New Roman" w:cs="Times New Roman"/>
           <w:i/>
-          <w:sz w:val="24"/>
           <w:szCs w:val="21"/>
           <w:lang w:eastAsia="ru-RU"/>
         </w:rPr>
@@ -3660,7 +3650,6 @@
         <w:rPr>
           <w:rFonts w:eastAsia="Times New Roman" w:cs="Times New Roman"/>
           <w:i/>
-          <w:sz w:val="24"/>
           <w:szCs w:val="21"/>
           <w:lang w:eastAsia="ru-RU"/>
         </w:rPr>
@@ -3757,55 +3746,35 @@
           <w:rFonts w:ascii="Consolas" w:eastAsia="Times New Roman" w:hAnsi="Consolas" w:cs="Times New Roman"/>
           <w:sz w:val="20"/>
           <w:szCs w:val="21"/>
+          <w:lang w:val="en-US" w:eastAsia="ru-RU"/>
+        </w:rPr>
+      </w:pPr>
+      <w:r>
+        <w:rPr>
+          <w:rFonts w:ascii="Consolas" w:eastAsia="Times New Roman" w:hAnsi="Consolas" w:cs="Times New Roman"/>
+          <w:sz w:val="20"/>
+          <w:szCs w:val="21"/>
+          <w:lang w:val="en-US" w:eastAsia="ru-RU"/>
+        </w:rPr>
+        <w:t xml:space="preserve">        </w:t>
+      </w:r>
+      <w:r>
+        <w:rPr>
+          <w:rFonts w:ascii="Consolas" w:eastAsia="Times New Roman" w:hAnsi="Consolas" w:cs="Times New Roman"/>
+          <w:sz w:val="20"/>
+          <w:szCs w:val="21"/>
+          <w:lang w:val="en-US" w:eastAsia="ru-RU"/>
+        </w:rPr>
+        <w:t>&lt;title&gt;</w:t>
+      </w:r>
+      <w:proofErr w:type="spellStart"/>
+      <w:r>
+        <w:rPr>
+          <w:rFonts w:ascii="Consolas" w:eastAsia="Times New Roman" w:hAnsi="Consolas" w:cs="Times New Roman"/>
+          <w:sz w:val="20"/>
+          <w:szCs w:val="21"/>
           <w:lang w:val="ru-RU" w:eastAsia="ru-RU"/>
         </w:rPr>
-      </w:pPr>
-      <w:r>
-        <w:rPr>
-          <w:rFonts w:ascii="Consolas" w:eastAsia="Times New Roman" w:hAnsi="Consolas" w:cs="Times New Roman"/>
-          <w:sz w:val="20"/>
-          <w:szCs w:val="21"/>
-          <w:lang w:val="en-US" w:eastAsia="ru-RU"/>
-        </w:rPr>
-        <w:t xml:space="preserve">        </w:t>
-      </w:r>
-      <w:r>
-        <w:rPr>
-          <w:rFonts w:ascii="Consolas" w:eastAsia="Times New Roman" w:hAnsi="Consolas" w:cs="Times New Roman"/>
-          <w:sz w:val="20"/>
-          <w:szCs w:val="21"/>
-          <w:lang w:val="ru-RU" w:eastAsia="ru-RU"/>
-        </w:rPr>
-        <w:t>&lt;</w:t>
-      </w:r>
-      <w:proofErr w:type="spellStart"/>
-      <w:r>
-        <w:rPr>
-          <w:rFonts w:ascii="Consolas" w:eastAsia="Times New Roman" w:hAnsi="Consolas" w:cs="Times New Roman"/>
-          <w:sz w:val="20"/>
-          <w:szCs w:val="21"/>
-          <w:lang w:val="ru-RU" w:eastAsia="ru-RU"/>
-        </w:rPr>
-        <w:t>title</w:t>
-      </w:r>
-      <w:proofErr w:type="spellEnd"/>
-      <w:r>
-        <w:rPr>
-          <w:rFonts w:ascii="Consolas" w:eastAsia="Times New Roman" w:hAnsi="Consolas" w:cs="Times New Roman"/>
-          <w:sz w:val="20"/>
-          <w:szCs w:val="21"/>
-          <w:lang w:val="ru-RU" w:eastAsia="ru-RU"/>
-        </w:rPr>
-        <w:t>&gt;</w:t>
-      </w:r>
-      <w:proofErr w:type="spellStart"/>
-      <w:r>
-        <w:rPr>
-          <w:rFonts w:ascii="Consolas" w:eastAsia="Times New Roman" w:hAnsi="Consolas" w:cs="Times New Roman"/>
-          <w:sz w:val="20"/>
-          <w:szCs w:val="21"/>
-          <w:lang w:val="ru-RU" w:eastAsia="ru-RU"/>
-        </w:rPr>
         <w:t>Використання</w:t>
       </w:r>
       <w:proofErr w:type="spellEnd"/>
@@ -3814,49 +3783,9 @@
           <w:rFonts w:ascii="Consolas" w:eastAsia="Times New Roman" w:hAnsi="Consolas" w:cs="Times New Roman"/>
           <w:sz w:val="20"/>
           <w:szCs w:val="21"/>
-          <w:lang w:val="ru-RU" w:eastAsia="ru-RU"/>
-        </w:rPr>
-        <w:t xml:space="preserve"> </w:t>
-      </w:r>
-      <w:proofErr w:type="spellStart"/>
-      <w:r>
-        <w:rPr>
-          <w:rFonts w:ascii="Consolas" w:eastAsia="Times New Roman" w:hAnsi="Consolas" w:cs="Times New Roman"/>
-          <w:sz w:val="20"/>
-          <w:szCs w:val="21"/>
-          <w:lang w:val="ru-RU" w:eastAsia="ru-RU"/>
-        </w:rPr>
-        <w:t>JavaScript</w:t>
-      </w:r>
-      <w:proofErr w:type="spellEnd"/>
-      <w:r>
-        <w:rPr>
-          <w:rFonts w:ascii="Consolas" w:eastAsia="Times New Roman" w:hAnsi="Consolas" w:cs="Times New Roman"/>
-          <w:sz w:val="20"/>
-          <w:szCs w:val="21"/>
-          <w:lang w:val="ru-RU" w:eastAsia="ru-RU"/>
-        </w:rPr>
-        <w:t>&lt;/</w:t>
-      </w:r>
-      <w:proofErr w:type="spellStart"/>
-      <w:r>
-        <w:rPr>
-          <w:rFonts w:ascii="Consolas" w:eastAsia="Times New Roman" w:hAnsi="Consolas" w:cs="Times New Roman"/>
-          <w:sz w:val="20"/>
-          <w:szCs w:val="21"/>
-          <w:lang w:val="ru-RU" w:eastAsia="ru-RU"/>
-        </w:rPr>
-        <w:t>title</w:t>
-      </w:r>
-      <w:proofErr w:type="spellEnd"/>
-      <w:r>
-        <w:rPr>
-          <w:rFonts w:ascii="Consolas" w:eastAsia="Times New Roman" w:hAnsi="Consolas" w:cs="Times New Roman"/>
-          <w:sz w:val="20"/>
-          <w:szCs w:val="21"/>
-          <w:lang w:val="ru-RU" w:eastAsia="ru-RU"/>
-        </w:rPr>
-        <w:t xml:space="preserve">&gt; </w:t>
+          <w:lang w:val="en-US" w:eastAsia="ru-RU"/>
+        </w:rPr>
+        <w:t xml:space="preserve"> JavaScript&lt;/title&gt; </w:t>
       </w:r>
     </w:p>
     <w:p>
@@ -3867,37 +3796,17 @@
           <w:rFonts w:ascii="Consolas" w:eastAsia="Times New Roman" w:hAnsi="Consolas" w:cs="Times New Roman"/>
           <w:sz w:val="20"/>
           <w:szCs w:val="21"/>
-          <w:lang w:val="ru-RU" w:eastAsia="ru-RU"/>
-        </w:rPr>
-      </w:pPr>
-      <w:r>
-        <w:rPr>
-          <w:rFonts w:ascii="Consolas" w:eastAsia="Times New Roman" w:hAnsi="Consolas" w:cs="Times New Roman"/>
-          <w:sz w:val="20"/>
-          <w:szCs w:val="21"/>
-          <w:lang w:val="ru-RU" w:eastAsia="ru-RU"/>
-        </w:rPr>
-        <w:t xml:space="preserve">    &lt;/</w:t>
-      </w:r>
-      <w:proofErr w:type="spellStart"/>
-      <w:r>
-        <w:rPr>
-          <w:rFonts w:ascii="Consolas" w:eastAsia="Times New Roman" w:hAnsi="Consolas" w:cs="Times New Roman"/>
-          <w:sz w:val="20"/>
-          <w:szCs w:val="21"/>
-          <w:lang w:val="ru-RU" w:eastAsia="ru-RU"/>
-        </w:rPr>
-        <w:t>head</w:t>
-      </w:r>
-      <w:proofErr w:type="spellEnd"/>
-      <w:r>
-        <w:rPr>
-          <w:rFonts w:ascii="Consolas" w:eastAsia="Times New Roman" w:hAnsi="Consolas" w:cs="Times New Roman"/>
-          <w:sz w:val="20"/>
-          <w:szCs w:val="21"/>
-          <w:lang w:val="ru-RU" w:eastAsia="ru-RU"/>
-        </w:rPr>
-        <w:t xml:space="preserve">&gt; </w:t>
+          <w:lang w:val="en-US" w:eastAsia="ru-RU"/>
+        </w:rPr>
+      </w:pPr>
+      <w:r>
+        <w:rPr>
+          <w:rFonts w:ascii="Consolas" w:eastAsia="Times New Roman" w:hAnsi="Consolas" w:cs="Times New Roman"/>
+          <w:sz w:val="20"/>
+          <w:szCs w:val="21"/>
+          <w:lang w:val="en-US" w:eastAsia="ru-RU"/>
+        </w:rPr>
+        <w:t xml:space="preserve">    &lt;/head&gt; </w:t>
       </w:r>
     </w:p>
     <w:p>
@@ -3908,39 +3817,17 @@
           <w:rFonts w:ascii="Consolas" w:eastAsia="Times New Roman" w:hAnsi="Consolas" w:cs="Times New Roman"/>
           <w:sz w:val="20"/>
           <w:szCs w:val="21"/>
-          <w:lang w:val="ru-RU" w:eastAsia="ru-RU"/>
-        </w:rPr>
-      </w:pPr>
-      <w:r>
-        <w:rPr>
-          <w:rFonts w:ascii="Consolas" w:eastAsia="Times New Roman" w:hAnsi="Consolas" w:cs="Times New Roman"/>
-          <w:sz w:val="20"/>
-          <w:szCs w:val="21"/>
-          <w:lang w:val="ru-RU" w:eastAsia="ru-RU"/>
-        </w:rPr>
-        <w:t xml:space="preserve">    &lt;</w:t>
-      </w:r>
-      <w:proofErr w:type="spellStart"/>
-      <w:proofErr w:type="gramStart"/>
-      <w:r>
-        <w:rPr>
-          <w:rFonts w:ascii="Consolas" w:eastAsia="Times New Roman" w:hAnsi="Consolas" w:cs="Times New Roman"/>
-          <w:sz w:val="20"/>
-          <w:szCs w:val="21"/>
-          <w:lang w:val="ru-RU" w:eastAsia="ru-RU"/>
-        </w:rPr>
-        <w:t>body</w:t>
-      </w:r>
-      <w:proofErr w:type="spellEnd"/>
-      <w:proofErr w:type="gramEnd"/>
-      <w:r>
-        <w:rPr>
-          <w:rFonts w:ascii="Consolas" w:eastAsia="Times New Roman" w:hAnsi="Consolas" w:cs="Times New Roman"/>
-          <w:sz w:val="20"/>
-          <w:szCs w:val="21"/>
-          <w:lang w:val="ru-RU" w:eastAsia="ru-RU"/>
-        </w:rPr>
-        <w:t xml:space="preserve">&gt; </w:t>
+          <w:lang w:val="en-US" w:eastAsia="ru-RU"/>
+        </w:rPr>
+      </w:pPr>
+      <w:r>
+        <w:rPr>
+          <w:rFonts w:ascii="Consolas" w:eastAsia="Times New Roman" w:hAnsi="Consolas" w:cs="Times New Roman"/>
+          <w:sz w:val="20"/>
+          <w:szCs w:val="21"/>
+          <w:lang w:val="en-US" w:eastAsia="ru-RU"/>
+        </w:rPr>
+        <w:t xml:space="preserve">    &lt;body&gt; </w:t>
       </w:r>
     </w:p>
     <w:p>
@@ -3951,77 +3838,17 @@
           <w:rFonts w:ascii="Consolas" w:eastAsia="Times New Roman" w:hAnsi="Consolas" w:cs="Times New Roman"/>
           <w:sz w:val="20"/>
           <w:szCs w:val="21"/>
-          <w:lang w:val="ru-RU" w:eastAsia="ru-RU"/>
-        </w:rPr>
-      </w:pPr>
-      <w:r>
-        <w:rPr>
-          <w:rFonts w:ascii="Consolas" w:eastAsia="Times New Roman" w:hAnsi="Consolas" w:cs="Times New Roman"/>
-          <w:sz w:val="20"/>
-          <w:szCs w:val="21"/>
-          <w:lang w:val="ru-RU" w:eastAsia="ru-RU"/>
-        </w:rPr>
-        <w:t xml:space="preserve">        &lt;</w:t>
-      </w:r>
-      <w:proofErr w:type="spellStart"/>
-      <w:r>
-        <w:rPr>
-          <w:rFonts w:ascii="Consolas" w:eastAsia="Times New Roman" w:hAnsi="Consolas" w:cs="Times New Roman"/>
-          <w:sz w:val="20"/>
-          <w:szCs w:val="21"/>
-          <w:lang w:val="ru-RU" w:eastAsia="ru-RU"/>
-        </w:rPr>
-        <w:t>script</w:t>
-      </w:r>
-      <w:proofErr w:type="spellEnd"/>
-      <w:r>
-        <w:rPr>
-          <w:rFonts w:ascii="Consolas" w:eastAsia="Times New Roman" w:hAnsi="Consolas" w:cs="Times New Roman"/>
-          <w:sz w:val="20"/>
-          <w:szCs w:val="21"/>
-          <w:lang w:val="ru-RU" w:eastAsia="ru-RU"/>
-        </w:rPr>
-        <w:t xml:space="preserve"> </w:t>
-      </w:r>
-      <w:proofErr w:type="spellStart"/>
-      <w:r>
-        <w:rPr>
-          <w:rFonts w:ascii="Consolas" w:eastAsia="Times New Roman" w:hAnsi="Consolas" w:cs="Times New Roman"/>
-          <w:sz w:val="20"/>
-          <w:szCs w:val="21"/>
-          <w:lang w:val="ru-RU" w:eastAsia="ru-RU"/>
-        </w:rPr>
-        <w:t>language</w:t>
-      </w:r>
-      <w:proofErr w:type="spellEnd"/>
-      <w:r>
-        <w:rPr>
-          <w:rFonts w:ascii="Consolas" w:eastAsia="Times New Roman" w:hAnsi="Consolas" w:cs="Times New Roman"/>
-          <w:sz w:val="20"/>
-          <w:szCs w:val="21"/>
-          <w:lang w:val="ru-RU" w:eastAsia="ru-RU"/>
-        </w:rPr>
-        <w:t xml:space="preserve">="JavaScript1.3" </w:t>
-      </w:r>
-      <w:proofErr w:type="spellStart"/>
-      <w:r>
-        <w:rPr>
-          <w:rFonts w:ascii="Consolas" w:eastAsia="Times New Roman" w:hAnsi="Consolas" w:cs="Times New Roman"/>
-          <w:sz w:val="20"/>
-          <w:szCs w:val="21"/>
-          <w:lang w:val="ru-RU" w:eastAsia="ru-RU"/>
-        </w:rPr>
-        <w:t>src</w:t>
-      </w:r>
-      <w:proofErr w:type="spellEnd"/>
-      <w:r>
-        <w:rPr>
-          <w:rFonts w:ascii="Consolas" w:eastAsia="Times New Roman" w:hAnsi="Consolas" w:cs="Times New Roman"/>
-          <w:sz w:val="20"/>
-          <w:szCs w:val="21"/>
-          <w:lang w:val="ru-RU" w:eastAsia="ru-RU"/>
-        </w:rPr>
-        <w:t xml:space="preserve">="script.js"&gt; </w:t>
+          <w:lang w:val="en-US" w:eastAsia="ru-RU"/>
+        </w:rPr>
+      </w:pPr>
+      <w:r>
+        <w:rPr>
+          <w:rFonts w:ascii="Consolas" w:eastAsia="Times New Roman" w:hAnsi="Consolas" w:cs="Times New Roman"/>
+          <w:sz w:val="20"/>
+          <w:szCs w:val="21"/>
+          <w:lang w:val="en-US" w:eastAsia="ru-RU"/>
+        </w:rPr>
+        <w:t xml:space="preserve">        &lt;script language="JavaScript1.3" src="script.js"&gt; </w:t>
       </w:r>
     </w:p>
     <w:p>
@@ -4032,37 +3859,17 @@
           <w:rFonts w:ascii="Consolas" w:eastAsia="Times New Roman" w:hAnsi="Consolas" w:cs="Times New Roman"/>
           <w:sz w:val="20"/>
           <w:szCs w:val="21"/>
-          <w:lang w:val="ru-RU" w:eastAsia="ru-RU"/>
-        </w:rPr>
-      </w:pPr>
-      <w:r>
-        <w:rPr>
-          <w:rFonts w:ascii="Consolas" w:eastAsia="Times New Roman" w:hAnsi="Consolas" w:cs="Times New Roman"/>
-          <w:sz w:val="20"/>
-          <w:szCs w:val="21"/>
-          <w:lang w:val="ru-RU" w:eastAsia="ru-RU"/>
-        </w:rPr>
-        <w:t xml:space="preserve">        &lt;/</w:t>
-      </w:r>
-      <w:proofErr w:type="spellStart"/>
-      <w:r>
-        <w:rPr>
-          <w:rFonts w:ascii="Consolas" w:eastAsia="Times New Roman" w:hAnsi="Consolas" w:cs="Times New Roman"/>
-          <w:sz w:val="20"/>
-          <w:szCs w:val="21"/>
-          <w:lang w:val="ru-RU" w:eastAsia="ru-RU"/>
-        </w:rPr>
-        <w:t>script</w:t>
-      </w:r>
-      <w:proofErr w:type="spellEnd"/>
-      <w:r>
-        <w:rPr>
-          <w:rFonts w:ascii="Consolas" w:eastAsia="Times New Roman" w:hAnsi="Consolas" w:cs="Times New Roman"/>
-          <w:sz w:val="20"/>
-          <w:szCs w:val="21"/>
-          <w:lang w:val="ru-RU" w:eastAsia="ru-RU"/>
-        </w:rPr>
-        <w:t xml:space="preserve">&gt; </w:t>
+          <w:lang w:val="en-US" w:eastAsia="ru-RU"/>
+        </w:rPr>
+      </w:pPr>
+      <w:r>
+        <w:rPr>
+          <w:rFonts w:ascii="Consolas" w:eastAsia="Times New Roman" w:hAnsi="Consolas" w:cs="Times New Roman"/>
+          <w:sz w:val="20"/>
+          <w:szCs w:val="21"/>
+          <w:lang w:val="en-US" w:eastAsia="ru-RU"/>
+        </w:rPr>
+        <w:t xml:space="preserve">        &lt;/script&gt; </w:t>
       </w:r>
     </w:p>
     <w:p>
@@ -4073,37 +3880,17 @@
           <w:rFonts w:ascii="Consolas" w:eastAsia="Times New Roman" w:hAnsi="Consolas" w:cs="Times New Roman"/>
           <w:sz w:val="20"/>
           <w:szCs w:val="21"/>
-          <w:lang w:val="ru-RU" w:eastAsia="ru-RU"/>
-        </w:rPr>
-      </w:pPr>
-      <w:r>
-        <w:rPr>
-          <w:rFonts w:ascii="Consolas" w:eastAsia="Times New Roman" w:hAnsi="Consolas" w:cs="Times New Roman"/>
-          <w:sz w:val="20"/>
-          <w:szCs w:val="21"/>
-          <w:lang w:val="ru-RU" w:eastAsia="ru-RU"/>
-        </w:rPr>
-        <w:t xml:space="preserve">    &lt;/</w:t>
-      </w:r>
-      <w:proofErr w:type="spellStart"/>
-      <w:r>
-        <w:rPr>
-          <w:rFonts w:ascii="Consolas" w:eastAsia="Times New Roman" w:hAnsi="Consolas" w:cs="Times New Roman"/>
-          <w:sz w:val="20"/>
-          <w:szCs w:val="21"/>
-          <w:lang w:val="ru-RU" w:eastAsia="ru-RU"/>
-        </w:rPr>
-        <w:t>body</w:t>
-      </w:r>
-      <w:proofErr w:type="spellEnd"/>
-      <w:r>
-        <w:rPr>
-          <w:rFonts w:ascii="Consolas" w:eastAsia="Times New Roman" w:hAnsi="Consolas" w:cs="Times New Roman"/>
-          <w:sz w:val="20"/>
-          <w:szCs w:val="21"/>
-          <w:lang w:val="ru-RU" w:eastAsia="ru-RU"/>
-        </w:rPr>
-        <w:t>&gt;</w:t>
+          <w:lang w:val="en-US" w:eastAsia="ru-RU"/>
+        </w:rPr>
+      </w:pPr>
+      <w:r>
+        <w:rPr>
+          <w:rFonts w:ascii="Consolas" w:eastAsia="Times New Roman" w:hAnsi="Consolas" w:cs="Times New Roman"/>
+          <w:sz w:val="20"/>
+          <w:szCs w:val="21"/>
+          <w:lang w:val="en-US" w:eastAsia="ru-RU"/>
+        </w:rPr>
+        <w:t xml:space="preserve">    &lt;/body&gt;</w:t>
       </w:r>
     </w:p>
     <w:p>
@@ -4114,37 +3901,17 @@
           <w:rFonts w:ascii="Consolas" w:eastAsia="Times New Roman" w:hAnsi="Consolas" w:cs="Times New Roman"/>
           <w:sz w:val="20"/>
           <w:szCs w:val="21"/>
-          <w:lang w:val="ru-RU" w:eastAsia="ru-RU"/>
-        </w:rPr>
-      </w:pPr>
-      <w:r>
-        <w:rPr>
-          <w:rFonts w:ascii="Consolas" w:eastAsia="Times New Roman" w:hAnsi="Consolas" w:cs="Times New Roman"/>
-          <w:sz w:val="20"/>
-          <w:szCs w:val="21"/>
-          <w:lang w:val="ru-RU" w:eastAsia="ru-RU"/>
-        </w:rPr>
-        <w:t>&lt;/</w:t>
-      </w:r>
-      <w:proofErr w:type="spellStart"/>
-      <w:r>
-        <w:rPr>
-          <w:rFonts w:ascii="Consolas" w:eastAsia="Times New Roman" w:hAnsi="Consolas" w:cs="Times New Roman"/>
-          <w:sz w:val="20"/>
-          <w:szCs w:val="21"/>
-          <w:lang w:val="ru-RU" w:eastAsia="ru-RU"/>
-        </w:rPr>
-        <w:t>html</w:t>
-      </w:r>
-      <w:proofErr w:type="spellEnd"/>
-      <w:r>
-        <w:rPr>
-          <w:rFonts w:ascii="Consolas" w:eastAsia="Times New Roman" w:hAnsi="Consolas" w:cs="Times New Roman"/>
-          <w:sz w:val="20"/>
-          <w:szCs w:val="21"/>
-          <w:lang w:val="ru-RU" w:eastAsia="ru-RU"/>
-        </w:rPr>
-        <w:t>&gt;</w:t>
+          <w:lang w:val="en-US" w:eastAsia="ru-RU"/>
+        </w:rPr>
+      </w:pPr>
+      <w:r>
+        <w:rPr>
+          <w:rFonts w:ascii="Consolas" w:eastAsia="Times New Roman" w:hAnsi="Consolas" w:cs="Times New Roman"/>
+          <w:sz w:val="20"/>
+          <w:szCs w:val="21"/>
+          <w:lang w:val="en-US" w:eastAsia="ru-RU"/>
+        </w:rPr>
+        <w:t>&lt;/html&gt;</w:t>
       </w:r>
     </w:p>
     <w:p>
@@ -4154,16 +3921,14 @@
         <w:rPr>
           <w:rFonts w:eastAsia="Times New Roman" w:cs="Times New Roman"/>
           <w:i/>
-          <w:sz w:val="24"/>
-          <w:szCs w:val="21"/>
-          <w:lang w:val="ru-RU" w:eastAsia="ru-RU"/>
+          <w:szCs w:val="21"/>
+          <w:lang w:val="en-US" w:eastAsia="ru-RU"/>
         </w:rPr>
       </w:pPr>
       <w:r>
         <w:rPr>
           <w:rFonts w:eastAsia="Times New Roman" w:cs="Times New Roman"/>
           <w:i/>
-          <w:sz w:val="24"/>
           <w:szCs w:val="21"/>
           <w:lang w:val="ru-RU" w:eastAsia="ru-RU"/>
         </w:rPr>
@@ -4173,29 +3938,26 @@
         <w:rPr>
           <w:rFonts w:eastAsia="Times New Roman" w:cs="Times New Roman"/>
           <w:i/>
-          <w:sz w:val="24"/>
-          <w:szCs w:val="21"/>
-          <w:lang w:val="ru-RU" w:eastAsia="ru-RU"/>
-        </w:rPr>
-        <w:t>. 2</w:t>
+          <w:szCs w:val="21"/>
+          <w:lang w:val="en-US" w:eastAsia="ru-RU"/>
+        </w:rPr>
+        <w:t>. 2 HTML-</w:t>
       </w:r>
       <w:r>
         <w:rPr>
           <w:rFonts w:eastAsia="Times New Roman" w:cs="Times New Roman"/>
           <w:i/>
-          <w:sz w:val="24"/>
           <w:szCs w:val="21"/>
           <w:lang w:val="ru-RU" w:eastAsia="ru-RU"/>
         </w:rPr>
-        <w:t xml:space="preserve"> HTML-скрипт</w:t>
+        <w:t>скрипт</w:t>
       </w:r>
       <w:r>
         <w:rPr>
           <w:rFonts w:eastAsia="Times New Roman" w:cs="Times New Roman"/>
           <w:i/>
-          <w:sz w:val="24"/>
-          <w:szCs w:val="21"/>
-          <w:lang w:val="ru-RU" w:eastAsia="ru-RU"/>
+          <w:szCs w:val="21"/>
+          <w:lang w:val="en-US" w:eastAsia="ru-RU"/>
         </w:rPr>
         <w:t xml:space="preserve">, </w:t>
       </w:r>
@@ -4204,7 +3966,6 @@
         <w:rPr>
           <w:rFonts w:eastAsia="Times New Roman" w:cs="Times New Roman"/>
           <w:i/>
-          <w:sz w:val="24"/>
           <w:szCs w:val="21"/>
           <w:lang w:val="ru-RU" w:eastAsia="ru-RU"/>
         </w:rPr>
@@ -4215,9 +3976,8 @@
         <w:rPr>
           <w:rFonts w:eastAsia="Times New Roman" w:cs="Times New Roman"/>
           <w:i/>
-          <w:sz w:val="24"/>
-          <w:szCs w:val="21"/>
-          <w:lang w:val="ru-RU" w:eastAsia="ru-RU"/>
+          <w:szCs w:val="21"/>
+          <w:lang w:val="en-US" w:eastAsia="ru-RU"/>
         </w:rPr>
         <w:t xml:space="preserve"> </w:t>
       </w:r>
@@ -4226,7 +3986,6 @@
         <w:rPr>
           <w:rFonts w:eastAsia="Times New Roman" w:cs="Times New Roman"/>
           <w:i/>
-          <w:sz w:val="24"/>
           <w:szCs w:val="21"/>
           <w:lang w:val="ru-RU" w:eastAsia="ru-RU"/>
         </w:rPr>
@@ -4237,54 +3996,83 @@
         <w:rPr>
           <w:rFonts w:eastAsia="Times New Roman" w:cs="Times New Roman"/>
           <w:i/>
-          <w:sz w:val="24"/>
-          <w:szCs w:val="21"/>
-          <w:lang w:val="ru-RU" w:eastAsia="ru-RU"/>
+          <w:szCs w:val="21"/>
+          <w:lang w:val="en-US" w:eastAsia="ru-RU"/>
         </w:rPr>
         <w:t xml:space="preserve"> JS-</w:t>
       </w:r>
-      <w:proofErr w:type="spellStart"/>
       <w:r>
         <w:rPr>
           <w:rFonts w:eastAsia="Times New Roman" w:cs="Times New Roman"/>
           <w:i/>
-          <w:sz w:val="24"/>
           <w:szCs w:val="21"/>
           <w:lang w:val="ru-RU" w:eastAsia="ru-RU"/>
         </w:rPr>
         <w:t>скрипт</w:t>
       </w:r>
-      <w:proofErr w:type="spellEnd"/>
       <w:r>
         <w:rPr>
           <w:rFonts w:eastAsia="Times New Roman" w:cs="Times New Roman"/>
           <w:i/>
-          <w:sz w:val="24"/>
-          <w:szCs w:val="21"/>
-          <w:lang w:val="ru-RU" w:eastAsia="ru-RU"/>
-        </w:rPr>
-        <w:t xml:space="preserve"> з зовнішнього </w:t>
-      </w:r>
-      <w:proofErr w:type="spellStart"/>
+          <w:szCs w:val="21"/>
+          <w:lang w:val="en-US" w:eastAsia="ru-RU"/>
+        </w:rPr>
+        <w:t xml:space="preserve"> </w:t>
+      </w:r>
       <w:r>
         <w:rPr>
           <w:rFonts w:eastAsia="Times New Roman" w:cs="Times New Roman"/>
           <w:i/>
-          <w:sz w:val="24"/>
           <w:szCs w:val="21"/>
           <w:lang w:val="ru-RU" w:eastAsia="ru-RU"/>
         </w:rPr>
-        <w:t>файла</w:t>
-      </w:r>
-      <w:proofErr w:type="spellEnd"/>
+        <w:t>з</w:t>
+      </w:r>
       <w:r>
         <w:rPr>
           <w:rFonts w:eastAsia="Times New Roman" w:cs="Times New Roman"/>
           <w:i/>
-          <w:sz w:val="24"/>
+          <w:szCs w:val="21"/>
+          <w:lang w:val="en-US" w:eastAsia="ru-RU"/>
+        </w:rPr>
+        <w:t xml:space="preserve"> </w:t>
+      </w:r>
+      <w:proofErr w:type="spellStart"/>
+      <w:r>
+        <w:rPr>
+          <w:rFonts w:eastAsia="Times New Roman" w:cs="Times New Roman"/>
+          <w:i/>
           <w:szCs w:val="21"/>
           <w:lang w:val="ru-RU" w:eastAsia="ru-RU"/>
         </w:rPr>
+        <w:t>зовнішнього</w:t>
+      </w:r>
+      <w:proofErr w:type="spellEnd"/>
+      <w:r>
+        <w:rPr>
+          <w:rFonts w:eastAsia="Times New Roman" w:cs="Times New Roman"/>
+          <w:i/>
+          <w:szCs w:val="21"/>
+          <w:lang w:val="en-US" w:eastAsia="ru-RU"/>
+        </w:rPr>
+        <w:t xml:space="preserve"> </w:t>
+      </w:r>
+      <w:r>
+        <w:rPr>
+          <w:rFonts w:eastAsia="Times New Roman" w:cs="Times New Roman"/>
+          <w:i/>
+          <w:szCs w:val="21"/>
+          <w:lang w:val="ru-RU" w:eastAsia="ru-RU"/>
+        </w:rPr>
+        <w:t>файла</w:t>
+      </w:r>
+      <w:r>
+        <w:rPr>
+          <w:rFonts w:eastAsia="Times New Roman" w:cs="Times New Roman"/>
+          <w:i/>
+          <w:szCs w:val="21"/>
+          <w:lang w:val="en-US" w:eastAsia="ru-RU"/>
+        </w:rPr>
         <w:t>.</w:t>
       </w:r>
     </w:p>
@@ -4295,117 +4083,17 @@
           <w:rFonts w:ascii="Consolas" w:eastAsia="Times New Roman" w:hAnsi="Consolas" w:cs="Times New Roman"/>
           <w:sz w:val="20"/>
           <w:szCs w:val="21"/>
-          <w:lang w:val="ru-RU" w:eastAsia="ru-RU"/>
-        </w:rPr>
-      </w:pPr>
-      <w:r>
-        <w:rPr>
-          <w:rFonts w:ascii="Consolas" w:eastAsia="Times New Roman" w:hAnsi="Consolas" w:cs="Times New Roman"/>
-          <w:sz w:val="20"/>
-          <w:szCs w:val="21"/>
-          <w:lang w:val="ru-RU" w:eastAsia="ru-RU"/>
-        </w:rPr>
-        <w:t xml:space="preserve">alert("Ivanov </w:t>
-      </w:r>
-      <w:proofErr w:type="spellStart"/>
-      <w:r>
-        <w:rPr>
-          <w:rFonts w:ascii="Consolas" w:eastAsia="Times New Roman" w:hAnsi="Consolas" w:cs="Times New Roman"/>
-          <w:sz w:val="20"/>
-          <w:szCs w:val="21"/>
-          <w:lang w:val="ru-RU" w:eastAsia="ru-RU"/>
-        </w:rPr>
-        <w:t>Vadym</w:t>
-      </w:r>
-      <w:proofErr w:type="spellEnd"/>
-      <w:r>
-        <w:rPr>
-          <w:rFonts w:ascii="Consolas" w:eastAsia="Times New Roman" w:hAnsi="Consolas" w:cs="Times New Roman"/>
-          <w:sz w:val="20"/>
-          <w:szCs w:val="21"/>
-          <w:lang w:val="ru-RU" w:eastAsia="ru-RU"/>
-        </w:rPr>
-        <w:t xml:space="preserve"> </w:t>
-      </w:r>
-      <w:proofErr w:type="spellStart"/>
-      <w:r>
-        <w:rPr>
-          <w:rFonts w:ascii="Consolas" w:eastAsia="Times New Roman" w:hAnsi="Consolas" w:cs="Times New Roman"/>
-          <w:sz w:val="20"/>
-          <w:szCs w:val="21"/>
-          <w:lang w:val="ru-RU" w:eastAsia="ru-RU"/>
-        </w:rPr>
-        <w:t>Bogdanovych</w:t>
-      </w:r>
-      <w:proofErr w:type="spellEnd"/>
-      <w:r>
-        <w:rPr>
-          <w:rFonts w:ascii="Consolas" w:eastAsia="Times New Roman" w:hAnsi="Consolas" w:cs="Times New Roman"/>
-          <w:sz w:val="20"/>
-          <w:szCs w:val="21"/>
-          <w:lang w:val="ru-RU" w:eastAsia="ru-RU"/>
-        </w:rPr>
-        <w:t>, KN-47, VK 10966682\</w:t>
-      </w:r>
-      <w:proofErr w:type="spellStart"/>
-      <w:r>
-        <w:rPr>
-          <w:rFonts w:ascii="Consolas" w:eastAsia="Times New Roman" w:hAnsi="Consolas" w:cs="Times New Roman"/>
-          <w:sz w:val="20"/>
-          <w:szCs w:val="21"/>
-          <w:lang w:val="ru-RU" w:eastAsia="ru-RU"/>
-        </w:rPr>
-        <w:t>nUsing</w:t>
-      </w:r>
-      <w:proofErr w:type="spellEnd"/>
-      <w:r>
-        <w:rPr>
-          <w:rFonts w:ascii="Consolas" w:eastAsia="Times New Roman" w:hAnsi="Consolas" w:cs="Times New Roman"/>
-          <w:sz w:val="20"/>
-          <w:szCs w:val="21"/>
-          <w:lang w:val="ru-RU" w:eastAsia="ru-RU"/>
-        </w:rPr>
-        <w:t xml:space="preserve"> </w:t>
-      </w:r>
-      <w:proofErr w:type="spellStart"/>
-      <w:r>
-        <w:rPr>
-          <w:rFonts w:ascii="Consolas" w:eastAsia="Times New Roman" w:hAnsi="Consolas" w:cs="Times New Roman"/>
-          <w:sz w:val="20"/>
-          <w:szCs w:val="21"/>
-          <w:lang w:val="ru-RU" w:eastAsia="ru-RU"/>
-        </w:rPr>
-        <w:t>related</w:t>
-      </w:r>
-      <w:proofErr w:type="spellEnd"/>
-      <w:r>
-        <w:rPr>
-          <w:rFonts w:ascii="Consolas" w:eastAsia="Times New Roman" w:hAnsi="Consolas" w:cs="Times New Roman"/>
-          <w:sz w:val="20"/>
-          <w:szCs w:val="21"/>
-          <w:lang w:val="ru-RU" w:eastAsia="ru-RU"/>
-        </w:rPr>
-        <w:t xml:space="preserve"> </w:t>
-      </w:r>
-      <w:proofErr w:type="spellStart"/>
-      <w:r>
-        <w:rPr>
-          <w:rFonts w:ascii="Consolas" w:eastAsia="Times New Roman" w:hAnsi="Consolas" w:cs="Times New Roman"/>
-          <w:sz w:val="20"/>
-          <w:szCs w:val="21"/>
-          <w:lang w:val="ru-RU" w:eastAsia="ru-RU"/>
-        </w:rPr>
-        <w:t>files</w:t>
-      </w:r>
-      <w:proofErr w:type="spellEnd"/>
-      <w:r>
-        <w:rPr>
-          <w:rFonts w:ascii="Consolas" w:eastAsia="Times New Roman" w:hAnsi="Consolas" w:cs="Times New Roman"/>
-          <w:sz w:val="20"/>
-          <w:szCs w:val="21"/>
-          <w:lang w:val="ru-RU" w:eastAsia="ru-RU"/>
-        </w:rPr>
-        <w:t>.");</w:t>
+          <w:lang w:val="en-US" w:eastAsia="ru-RU"/>
+        </w:rPr>
+      </w:pPr>
+      <w:r>
+        <w:rPr>
+          <w:rFonts w:ascii="Consolas" w:eastAsia="Times New Roman" w:hAnsi="Consolas" w:cs="Times New Roman"/>
+          <w:sz w:val="20"/>
+          <w:szCs w:val="21"/>
+          <w:lang w:val="en-US" w:eastAsia="ru-RU"/>
+        </w:rPr>
+        <w:t>alert("Ivanov Vadym Bogdanovych, KN-47, VK 10966682\nUsing related files.");</w:t>
       </w:r>
     </w:p>
     <w:p>
@@ -4415,7 +4103,6 @@
         <w:rPr>
           <w:rFonts w:eastAsia="Times New Roman" w:cs="Times New Roman"/>
           <w:i/>
-          <w:sz w:val="24"/>
           <w:szCs w:val="21"/>
           <w:lang w:val="en-US" w:eastAsia="ru-RU"/>
         </w:rPr>
@@ -4424,7 +4111,6 @@
         <w:rPr>
           <w:rFonts w:eastAsia="Times New Roman" w:cs="Times New Roman"/>
           <w:i/>
-          <w:sz w:val="24"/>
           <w:szCs w:val="21"/>
           <w:lang w:val="ru-RU" w:eastAsia="ru-RU"/>
         </w:rPr>
@@ -4434,43 +4120,84 @@
         <w:rPr>
           <w:rFonts w:eastAsia="Times New Roman" w:cs="Times New Roman"/>
           <w:i/>
-          <w:sz w:val="24"/>
-          <w:szCs w:val="21"/>
-          <w:lang w:val="ru-RU" w:eastAsia="ru-RU"/>
-        </w:rPr>
-        <w:t>. 3</w:t>
+          <w:szCs w:val="21"/>
+          <w:lang w:val="en-US" w:eastAsia="ru-RU"/>
+        </w:rPr>
+        <w:t>. 3 JS-</w:t>
       </w:r>
       <w:r>
         <w:rPr>
           <w:rFonts w:eastAsia="Times New Roman" w:cs="Times New Roman"/>
           <w:i/>
-          <w:sz w:val="24"/>
           <w:szCs w:val="21"/>
           <w:lang w:val="ru-RU" w:eastAsia="ru-RU"/>
         </w:rPr>
-        <w:t xml:space="preserve"> JS-скрипт з </w:t>
-      </w:r>
-      <w:proofErr w:type="spellStart"/>
+        <w:t>скрипт</w:t>
+      </w:r>
       <w:r>
         <w:rPr>
           <w:rFonts w:eastAsia="Times New Roman" w:cs="Times New Roman"/>
           <w:i/>
-          <w:sz w:val="24"/>
-          <w:szCs w:val="21"/>
-          <w:lang w:val="ru-RU" w:eastAsia="ru-RU"/>
-        </w:rPr>
-        <w:t>зовнішнього</w:t>
-      </w:r>
-      <w:proofErr w:type="spellEnd"/>
+          <w:szCs w:val="21"/>
+          <w:lang w:val="en-US" w:eastAsia="ru-RU"/>
+        </w:rPr>
+        <w:t xml:space="preserve"> </w:t>
+      </w:r>
       <w:r>
         <w:rPr>
           <w:rFonts w:eastAsia="Times New Roman" w:cs="Times New Roman"/>
           <w:i/>
-          <w:sz w:val="24"/>
           <w:szCs w:val="21"/>
           <w:lang w:val="ru-RU" w:eastAsia="ru-RU"/>
         </w:rPr>
-        <w:t xml:space="preserve"> файла.</w:t>
+        <w:t>з</w:t>
+      </w:r>
+      <w:r>
+        <w:rPr>
+          <w:rFonts w:eastAsia="Times New Roman" w:cs="Times New Roman"/>
+          <w:i/>
+          <w:szCs w:val="21"/>
+          <w:lang w:val="en-US" w:eastAsia="ru-RU"/>
+        </w:rPr>
+        <w:t xml:space="preserve"> </w:t>
+      </w:r>
+      <w:proofErr w:type="spellStart"/>
+      <w:r>
+        <w:rPr>
+          <w:rFonts w:eastAsia="Times New Roman" w:cs="Times New Roman"/>
+          <w:i/>
+          <w:szCs w:val="21"/>
+          <w:lang w:val="ru-RU" w:eastAsia="ru-RU"/>
+        </w:rPr>
+        <w:t>зовнішнього</w:t>
+      </w:r>
+      <w:proofErr w:type="spellEnd"/>
+      <w:r>
+        <w:rPr>
+          <w:rFonts w:eastAsia="Times New Roman" w:cs="Times New Roman"/>
+          <w:i/>
+          <w:szCs w:val="21"/>
+          <w:lang w:val="en-US" w:eastAsia="ru-RU"/>
+        </w:rPr>
+        <w:t xml:space="preserve"> </w:t>
+      </w:r>
+      <w:r>
+        <w:rPr>
+          <w:rFonts w:eastAsia="Times New Roman" w:cs="Times New Roman"/>
+          <w:i/>
+          <w:szCs w:val="21"/>
+          <w:lang w:val="ru-RU" w:eastAsia="ru-RU"/>
+        </w:rPr>
+        <w:t>файла</w:t>
+      </w:r>
+      <w:r>
+        <w:rPr>
+          <w:rFonts w:eastAsia="Times New Roman" w:cs="Times New Roman"/>
+          <w:i/>
+          <w:szCs w:val="21"/>
+          <w:lang w:val="en-US" w:eastAsia="ru-RU"/>
+        </w:rPr>
+        <w:t>.</w:t>
       </w:r>
     </w:p>
     <w:p>
@@ -4584,7 +4311,6 @@
         <w:rPr>
           <w:rFonts w:eastAsia="Times New Roman" w:cs="Times New Roman"/>
           <w:i/>
-          <w:sz w:val="24"/>
           <w:szCs w:val="21"/>
           <w:lang w:val="ru-RU" w:eastAsia="ru-RU"/>
         </w:rPr>
@@ -4593,7 +4319,6 @@
         <w:rPr>
           <w:rFonts w:eastAsia="Times New Roman" w:cs="Times New Roman"/>
           <w:i/>
-          <w:sz w:val="24"/>
           <w:szCs w:val="21"/>
           <w:lang w:val="ru-RU" w:eastAsia="ru-RU"/>
         </w:rPr>
@@ -4603,7 +4328,6 @@
         <w:rPr>
           <w:rFonts w:eastAsia="Times New Roman" w:cs="Times New Roman"/>
           <w:i/>
-          <w:sz w:val="24"/>
           <w:szCs w:val="21"/>
           <w:lang w:val="ru-RU" w:eastAsia="ru-RU"/>
         </w:rPr>
@@ -4613,7 +4337,6 @@
         <w:rPr>
           <w:rFonts w:eastAsia="Times New Roman" w:cs="Times New Roman"/>
           <w:i/>
-          <w:sz w:val="24"/>
           <w:szCs w:val="21"/>
           <w:lang w:val="ru-RU" w:eastAsia="ru-RU"/>
         </w:rPr>
@@ -4636,6 +4359,8 @@
         </w:rPr>
         <w:t xml:space="preserve">Висновок: </w:t>
       </w:r>
+      <w:bookmarkStart w:id="0" w:name="_GoBack"/>
+      <w:bookmarkEnd w:id="0"/>
     </w:p>
     <w:p>
       <w:pPr>
@@ -4694,8 +4419,6 @@
         </w:rPr>
         <w:t xml:space="preserve">написання </w:t>
       </w:r>
-      <w:bookmarkStart w:id="0" w:name="_GoBack"/>
-      <w:bookmarkEnd w:id="0"/>
       <w:r>
         <w:rPr>
           <w:szCs w:val="28"/>

</xml_diff>